<commit_message>
Update TCC - Do CIATA ao CTM - MB-25.10.06.docx
</commit_message>
<xml_diff>
--- a/TCC - Do CIATA ao CTM - MB-25.10.06.docx
+++ b/TCC - Do CIATA ao CTM - MB-25.10.06.docx
@@ -979,7 +979,15 @@
     </w:p>
     <w:p>
       <w:r>
-        <w:t>Este trabalho propõe uma metodologia Fit-For-Purpose Land Administration (</w:t>
+        <w:t xml:space="preserve">Este trabalho propõe uma metodologia Fit-For-Purpose Land </w:t>
+      </w:r>
+      <w:proofErr w:type="spellStart"/>
+      <w:r>
+        <w:t>Administration</w:t>
+      </w:r>
+      <w:proofErr w:type="spellEnd"/>
+      <w:r>
+        <w:t xml:space="preserve"> (</w:t>
       </w:r>
       <w:proofErr w:type="spellStart"/>
       <w:r>
@@ -1141,12 +1149,28 @@
       </w:r>
       <w:proofErr w:type="spellEnd"/>
       <w:r>
-        <w:t xml:space="preserve"> Language) que apresenta as classes e os atributos mais relevantes de um sistema de cadastro. Classes são estruturas que definem o modelo de dados de um objeto, enquanto os atributos são variáveis associadas às classes, responsáveis por descrever as características específicas de cada objeto (ISO 19152(LADM), 2012).</w:t>
-      </w:r>
-    </w:p>
-    <w:p>
-      <w:r>
-        <w:t>Em linhas gerais, o LADM separa as classes em três pacotes e um subpacote (</w:t>
+        <w:t xml:space="preserve"> </w:t>
+      </w:r>
+      <w:proofErr w:type="spellStart"/>
+      <w:r>
+        <w:t>Language</w:t>
+      </w:r>
+      <w:proofErr w:type="spellEnd"/>
+      <w:r>
+        <w:t>) que apresenta as classes e os atributos mais relevantes de um sistema de cadastro. Classes são estruturas que definem o modelo de dados de um objeto, enquanto os atributos são variáveis associadas às classes, responsáveis por descrever as características específicas de cada objeto (ISO 19152(LADM), 2012).</w:t>
+      </w:r>
+    </w:p>
+    <w:p>
+      <w:r>
+        <w:t xml:space="preserve">Em linhas gerais, o LADM separa as classes em três pacotes e um </w:t>
+      </w:r>
+      <w:proofErr w:type="spellStart"/>
+      <w:r>
+        <w:t>subpacote</w:t>
+      </w:r>
+      <w:proofErr w:type="spellEnd"/>
+      <w:r>
+        <w:t xml:space="preserve"> (</w:t>
       </w:r>
       <w:proofErr w:type="spellStart"/>
       <w:r>
@@ -1167,7 +1191,23 @@
       </w:r>
       <w:proofErr w:type="spellEnd"/>
       <w:r>
-        <w:t xml:space="preserve"> Packet: Este pacote representa as pessoas, grupos e/ou organizações relacionadas às unidades espaciais. As classes neste pacote incluem LA_Party, </w:t>
+        <w:t xml:space="preserve"> </w:t>
+      </w:r>
+      <w:proofErr w:type="spellStart"/>
+      <w:r>
+        <w:t>Packet</w:t>
+      </w:r>
+      <w:proofErr w:type="spellEnd"/>
+      <w:r>
+        <w:t xml:space="preserve">: Este pacote representa as pessoas, grupos e/ou organizações relacionadas às unidades espaciais. As classes neste pacote incluem </w:t>
+      </w:r>
+      <w:proofErr w:type="spellStart"/>
+      <w:r>
+        <w:t>LA_Party</w:t>
+      </w:r>
+      <w:proofErr w:type="spellEnd"/>
+      <w:r>
+        <w:t xml:space="preserve">, </w:t>
       </w:r>
       <w:proofErr w:type="spellStart"/>
       <w:r>
@@ -1175,7 +1215,15 @@
       </w:r>
       <w:proofErr w:type="spellEnd"/>
       <w:r>
-        <w:t xml:space="preserve"> e LA_PartyMember;</w:t>
+        <w:t xml:space="preserve"> e </w:t>
+      </w:r>
+      <w:proofErr w:type="spellStart"/>
+      <w:r>
+        <w:t>LA_PartyMember</w:t>
+      </w:r>
+      <w:proofErr w:type="spellEnd"/>
+      <w:r>
+        <w:t>;</w:t>
       </w:r>
     </w:p>
     <w:p>
@@ -1188,7 +1236,15 @@
       </w:r>
       <w:proofErr w:type="spellEnd"/>
       <w:r>
-        <w:t xml:space="preserve"> Packet: pacote que lida com os direitos, deveres e restrições aos quais cada unidade está sujeita. Ele inclui classes como LA_RRR (com suas especializações </w:t>
+        <w:t xml:space="preserve"> </w:t>
+      </w:r>
+      <w:proofErr w:type="spellStart"/>
+      <w:r>
+        <w:t>Packet</w:t>
+      </w:r>
+      <w:proofErr w:type="spellEnd"/>
+      <w:r>
+        <w:t xml:space="preserve">: pacote que lida com os direitos, deveres e restrições aos quais cada unidade está sujeita. Ele inclui classes como LA_RRR (com suas especializações </w:t>
       </w:r>
       <w:proofErr w:type="spellStart"/>
       <w:r>
@@ -1588,7 +1644,15 @@
       </w:r>
       <w:proofErr w:type="spellEnd"/>
       <w:r>
-        <w:t xml:space="preserve"> and </w:t>
+        <w:t xml:space="preserve"> </w:t>
+      </w:r>
+      <w:proofErr w:type="spellStart"/>
+      <w:r>
+        <w:t>and</w:t>
+      </w:r>
+      <w:proofErr w:type="spellEnd"/>
+      <w:r>
+        <w:t xml:space="preserve"> </w:t>
       </w:r>
       <w:proofErr w:type="spellStart"/>
       <w:r>
@@ -1988,7 +2052,15 @@
       </w:r>
       <w:proofErr w:type="spellEnd"/>
       <w:r>
-        <w:t xml:space="preserve"> Query Language – Linguagem Estruturada de Consultas), uma linguagem de programação padronizada e amplamente empregada para interação com sistemas de gerenciamento de bancos de dados relacionais.</w:t>
+        <w:t xml:space="preserve"> Query </w:t>
+      </w:r>
+      <w:proofErr w:type="spellStart"/>
+      <w:r>
+        <w:t>Language</w:t>
+      </w:r>
+      <w:proofErr w:type="spellEnd"/>
+      <w:r>
+        <w:t xml:space="preserve"> – Linguagem Estruturada de Consultas), uma linguagem de programação padronizada e amplamente empregada para interação com sistemas de gerenciamento de bancos de dados relacionais.</w:t>
       </w:r>
     </w:p>
     <w:p>
@@ -2043,14 +2115,27 @@
       <w:r>
         <w:t xml:space="preserve">Quadro </w:t>
       </w:r>
-      <w:fldSimple w:instr=" SEQ Quadro \* ARABIC ">
-        <w:r>
-          <w:rPr>
-            <w:noProof/>
-          </w:rPr>
-          <w:t>1</w:t>
-        </w:r>
-      </w:fldSimple>
+      <w:r>
+        <w:fldChar w:fldCharType="begin"/>
+      </w:r>
+      <w:r>
+        <w:instrText xml:space="preserve"> SEQ Quadro \* ARABIC </w:instrText>
+      </w:r>
+      <w:r>
+        <w:fldChar w:fldCharType="separate"/>
+      </w:r>
+      <w:r>
+        <w:rPr>
+          <w:noProof/>
+        </w:rPr>
+        <w:t>1</w:t>
+      </w:r>
+      <w:r>
+        <w:rPr>
+          <w:noProof/>
+        </w:rPr>
+        <w:fldChar w:fldCharType="end"/>
+      </w:r>
       <w:bookmarkEnd w:id="0"/>
       <w:r>
         <w:rPr>
@@ -2162,15 +2247,7 @@
             </w:r>
             <w:proofErr w:type="gramEnd"/>
             <w:r>
-              <w:t xml:space="preserve">COD_SETOR, </w:t>
-            </w:r>
-            <w:proofErr w:type="gramStart"/>
-            <w:r>
-              <w:t>LPAD(</w:t>
-            </w:r>
-            <w:proofErr w:type="gramEnd"/>
-            <w:r>
-              <w:t>NUM_QUADRA, 3, '0')) AS ID_QUADRA,</w:t>
+              <w:t>COD_SETOR, LPAD(NUM_QUADRA, 3, '0')) AS ID_QUADRA,</w:t>
             </w:r>
           </w:p>
           <w:p>
@@ -2194,23 +2271,7 @@
             </w:r>
             <w:proofErr w:type="gramEnd"/>
             <w:r>
-              <w:t xml:space="preserve">COD_SETOR, </w:t>
-            </w:r>
-            <w:proofErr w:type="gramStart"/>
-            <w:r>
-              <w:t>LPAD(</w:t>
-            </w:r>
-            <w:proofErr w:type="gramEnd"/>
-            <w:r>
-              <w:t xml:space="preserve">NUM_QUADRA, 3, '0'), </w:t>
-            </w:r>
-            <w:proofErr w:type="gramStart"/>
-            <w:r>
-              <w:t>LPAD(</w:t>
-            </w:r>
-            <w:proofErr w:type="gramEnd"/>
-            <w:r>
-              <w:t>NUM_FACE, 2, '0')) AS ID_FACE,</w:t>
+              <w:t>COD_SETOR, LPAD(NUM_QUADRA, 3, '0'), LPAD(NUM_FACE, 2, '0')) AS ID_FACE,</w:t>
             </w:r>
           </w:p>
           <w:p>
@@ -2385,35 +2446,7 @@
               <w:rPr>
                 <w:lang w:val="en-US"/>
               </w:rPr>
-              <w:t>'</w:t>
-            </w:r>
-            <w:proofErr w:type="gramStart"/>
-            <w:r>
-              <w:rPr>
-                <w:lang w:val="en-US"/>
-              </w:rPr>
-              <w:t>POINT(</w:t>
-            </w:r>
-            <w:proofErr w:type="gramEnd"/>
-            <w:r>
-              <w:rPr>
-                <w:lang w:val="en-US"/>
-              </w:rPr>
-              <w:t xml:space="preserve">', LONGITUDE, ' ', </w:t>
-            </w:r>
-            <w:proofErr w:type="gramStart"/>
-            <w:r>
-              <w:rPr>
-                <w:lang w:val="en-US"/>
-              </w:rPr>
-              <w:t>LATITUDE, ')</w:t>
-            </w:r>
-            <w:proofErr w:type="gramEnd"/>
-            <w:r>
-              <w:rPr>
-                <w:lang w:val="en-US"/>
-              </w:rPr>
-              <w:t>'), 4326</w:t>
+              <w:t>'POINT(', LONGITUDE, ' ', LATITUDE, ')'), 4326</w:t>
             </w:r>
           </w:p>
           <w:p>
@@ -2684,14 +2717,27 @@
       <w:r>
         <w:t xml:space="preserve">Quadro </w:t>
       </w:r>
-      <w:fldSimple w:instr=" SEQ Quadro \* ARABIC ">
-        <w:r>
-          <w:rPr>
-            <w:noProof/>
-          </w:rPr>
-          <w:t>2</w:t>
-        </w:r>
-      </w:fldSimple>
+      <w:r>
+        <w:fldChar w:fldCharType="begin"/>
+      </w:r>
+      <w:r>
+        <w:instrText xml:space="preserve"> SEQ Quadro \* ARABIC </w:instrText>
+      </w:r>
+      <w:r>
+        <w:fldChar w:fldCharType="separate"/>
+      </w:r>
+      <w:r>
+        <w:rPr>
+          <w:noProof/>
+        </w:rPr>
+        <w:t>2</w:t>
+      </w:r>
+      <w:r>
+        <w:rPr>
+          <w:noProof/>
+        </w:rPr>
+        <w:fldChar w:fldCharType="end"/>
+      </w:r>
       <w:bookmarkEnd w:id="1"/>
       <w:r>
         <w:t>: Atributos derivados</w:t>
@@ -3025,14 +3071,27 @@
       <w:r>
         <w:t xml:space="preserve">Quadro </w:t>
       </w:r>
-      <w:fldSimple w:instr=" SEQ Quadro \* ARABIC ">
-        <w:r>
-          <w:rPr>
-            <w:noProof/>
-          </w:rPr>
-          <w:t>3</w:t>
-        </w:r>
-      </w:fldSimple>
+      <w:r>
+        <w:fldChar w:fldCharType="begin"/>
+      </w:r>
+      <w:r>
+        <w:instrText xml:space="preserve"> SEQ Quadro \* ARABIC </w:instrText>
+      </w:r>
+      <w:r>
+        <w:fldChar w:fldCharType="separate"/>
+      </w:r>
+      <w:r>
+        <w:rPr>
+          <w:noProof/>
+        </w:rPr>
+        <w:t>3</w:t>
+      </w:r>
+      <w:r>
+        <w:rPr>
+          <w:noProof/>
+        </w:rPr>
+        <w:fldChar w:fldCharType="end"/>
+      </w:r>
       <w:bookmarkEnd w:id="3"/>
       <w:r>
         <w:t>: Definição da tabela CN_LOGRADOUROS</w:t>
@@ -3156,21 +3215,7 @@
               <w:rPr>
                 <w:lang w:val="en-US"/>
               </w:rPr>
-              <w:t>260) AS (</w:t>
-            </w:r>
-            <w:proofErr w:type="gramStart"/>
-            <w:r>
-              <w:rPr>
-                <w:lang w:val="en-US"/>
-              </w:rPr>
-              <w:t>CONCAT(</w:t>
-            </w:r>
-            <w:proofErr w:type="gramEnd"/>
-            <w:r>
-              <w:rPr>
-                <w:lang w:val="en-US"/>
-              </w:rPr>
-              <w:t>COD_MUNICIPIO, '-',</w:t>
+              <w:t>260) AS (CONCAT(COD_MUNICIPIO, '-',</w:t>
             </w:r>
             <w:r>
               <w:rPr>
@@ -3550,47 +3595,80 @@
           <w:p>
             <w:pPr>
               <w:pStyle w:val="Codigo"/>
+              <w:rPr>
+                <w:lang w:val="en-US"/>
+              </w:rPr>
             </w:pPr>
             <w:r>
               <w:t xml:space="preserve">    </w:t>
             </w:r>
             <w:proofErr w:type="gramStart"/>
             <w:r>
+              <w:rPr>
+                <w:lang w:val="en-US"/>
+              </w:rPr>
               <w:t>COUNT(</w:t>
             </w:r>
             <w:proofErr w:type="gramEnd"/>
             <w:r>
+              <w:rPr>
+                <w:lang w:val="en-US"/>
+              </w:rPr>
               <w:t>*) AS QTD_PONTOS,</w:t>
             </w:r>
           </w:p>
           <w:p>
             <w:pPr>
               <w:pStyle w:val="Codigo"/>
+              <w:rPr>
+                <w:lang w:val="en-US"/>
+              </w:rPr>
             </w:pPr>
             <w:r>
+              <w:rPr>
+                <w:lang w:val="en-US"/>
+              </w:rPr>
               <w:t xml:space="preserve">    POINT(AVG(LONGITUDE), AVG(LATITUDE)) AS CENTROIDE</w:t>
             </w:r>
           </w:p>
           <w:p>
             <w:pPr>
               <w:pStyle w:val="Codigo"/>
+              <w:rPr>
+                <w:lang w:val="en-US"/>
+              </w:rPr>
             </w:pPr>
             <w:r>
+              <w:rPr>
+                <w:lang w:val="en-US"/>
+              </w:rPr>
               <w:t>FROM CN_PONTOS_UNICOS</w:t>
             </w:r>
           </w:p>
           <w:p>
             <w:pPr>
               <w:pStyle w:val="Codigo"/>
+              <w:rPr>
+                <w:lang w:val="en-US"/>
+              </w:rPr>
             </w:pPr>
             <w:r>
+              <w:rPr>
+                <w:lang w:val="en-US"/>
+              </w:rPr>
               <w:t>GROUP BY ID_FACE;</w:t>
             </w:r>
           </w:p>
         </w:tc>
       </w:tr>
     </w:tbl>
-    <w:p/>
+    <w:p>
+      <w:pPr>
+        <w:rPr>
+          <w:lang w:val="en-US"/>
+        </w:rPr>
+      </w:pPr>
+    </w:p>
     <w:p>
       <w:pPr>
         <w:pStyle w:val="Ttulo4"/>
@@ -3846,12 +3924,6 @@
               <w:t>GROUP BY ID_QUADRA;</w:t>
             </w:r>
           </w:p>
-          <w:p>
-            <w:pPr>
-              <w:pStyle w:val="Codigo"/>
-              <w:ind w:left="0"/>
-            </w:pPr>
-          </w:p>
         </w:tc>
       </w:tr>
     </w:tbl>
@@ -4029,144 +4101,66 @@
         <w:rPr>
           <w:lang w:val="en-US"/>
         </w:rPr>
-        <w:t>][timeout:25</w:t>
+        <w:t>][timeout:25];</w:t>
+      </w:r>
+    </w:p>
+    <w:p>
+      <w:pPr>
+        <w:rPr>
+          <w:lang w:val="en-US"/>
+        </w:rPr>
+      </w:pPr>
+      <w:r>
+        <w:rPr>
+          <w:lang w:val="en-US"/>
+        </w:rPr>
+        <w:t xml:space="preserve">      </w:t>
+      </w:r>
+      <w:r>
+        <w:rPr>
+          <w:lang w:val="en-US"/>
+        </w:rPr>
+        <w:t>(way["highway</w:t>
       </w:r>
       <w:proofErr w:type="gramStart"/>
       <w:r>
         <w:rPr>
           <w:lang w:val="en-US"/>
         </w:rPr>
-        <w:t>];</w:t>
+        <w:t>"][</w:t>
       </w:r>
       <w:proofErr w:type="gramEnd"/>
-    </w:p>
-    <w:p>
-      <w:pPr>
-        <w:rPr>
-          <w:lang w:val="en-US"/>
-        </w:rPr>
-      </w:pPr>
-      <w:r>
-        <w:rPr>
-          <w:lang w:val="en-US"/>
-        </w:rPr>
-        <w:t xml:space="preserve">      </w:t>
-      </w:r>
-      <w:r>
-        <w:rPr>
-          <w:lang w:val="en-US"/>
-        </w:rPr>
-        <w:t>(way["highway</w:t>
+      <w:r>
+        <w:rPr>
+          <w:lang w:val="en-US"/>
+        </w:rPr>
+        <w:t>"name"~"${logradouro}",i](around:${raioMetros},${lat},${lng}););</w:t>
+      </w:r>
+    </w:p>
+    <w:p>
+      <w:pPr>
+        <w:rPr>
+          <w:lang w:val="en-US"/>
+        </w:rPr>
+      </w:pPr>
+      <w:r>
+        <w:rPr>
+          <w:lang w:val="en-US"/>
+        </w:rPr>
+        <w:t xml:space="preserve">      out body</w:t>
       </w:r>
       <w:proofErr w:type="gramStart"/>
       <w:r>
         <w:rPr>
           <w:lang w:val="en-US"/>
         </w:rPr>
-        <w:t>"][</w:t>
+        <w:t>;&gt;;out</w:t>
       </w:r>
       <w:proofErr w:type="gramEnd"/>
       <w:r>
         <w:rPr>
           <w:lang w:val="en-US"/>
         </w:rPr>
-        <w:t>"name"~"${logradouro}</w:t>
-      </w:r>
-      <w:proofErr w:type="gramStart"/>
-      <w:r>
-        <w:rPr>
-          <w:lang w:val="en-US"/>
-        </w:rPr>
-        <w:t>",i</w:t>
-      </w:r>
-      <w:proofErr w:type="gramEnd"/>
-      <w:r>
-        <w:rPr>
-          <w:lang w:val="en-US"/>
-        </w:rPr>
-        <w:t>](</w:t>
-      </w:r>
-      <w:proofErr w:type="gramStart"/>
-      <w:r>
-        <w:rPr>
-          <w:lang w:val="en-US"/>
-        </w:rPr>
-        <w:t>around:$</w:t>
-      </w:r>
-      <w:proofErr w:type="gramEnd"/>
-      <w:r>
-        <w:rPr>
-          <w:lang w:val="en-US"/>
-        </w:rPr>
-        <w:t>{raioMetros</w:t>
-      </w:r>
-      <w:proofErr w:type="gramStart"/>
-      <w:r>
-        <w:rPr>
-          <w:lang w:val="en-US"/>
-        </w:rPr>
-        <w:t>},$</w:t>
-      </w:r>
-      <w:proofErr w:type="gramEnd"/>
-      <w:r>
-        <w:rPr>
-          <w:lang w:val="en-US"/>
-        </w:rPr>
-        <w:t>{lat</w:t>
-      </w:r>
-      <w:proofErr w:type="gramStart"/>
-      <w:r>
-        <w:rPr>
-          <w:lang w:val="en-US"/>
-        </w:rPr>
-        <w:t>},$</w:t>
-      </w:r>
-      <w:proofErr w:type="gramEnd"/>
-      <w:r>
-        <w:rPr>
-          <w:lang w:val="en-US"/>
-        </w:rPr>
-        <w:t>{lng</w:t>
-      </w:r>
-      <w:proofErr w:type="gramStart"/>
-      <w:r>
-        <w:rPr>
-          <w:lang w:val="en-US"/>
-        </w:rPr>
-        <w:t>});)</w:t>
-      </w:r>
-      <w:proofErr w:type="gramEnd"/>
-      <w:r>
-        <w:rPr>
-          <w:lang w:val="en-US"/>
-        </w:rPr>
-        <w:t>;</w:t>
-      </w:r>
-    </w:p>
-    <w:p>
-      <w:pPr>
-        <w:rPr>
-          <w:lang w:val="en-US"/>
-        </w:rPr>
-      </w:pPr>
-      <w:r>
-        <w:rPr>
-          <w:lang w:val="en-US"/>
-        </w:rPr>
-        <w:t xml:space="preserve">      out body</w:t>
-      </w:r>
-      <w:proofErr w:type="gramStart"/>
-      <w:r>
-        <w:rPr>
-          <w:lang w:val="en-US"/>
-        </w:rPr>
-        <w:t>;&gt;;out</w:t>
-      </w:r>
-      <w:proofErr w:type="gramEnd"/>
-      <w:r>
-        <w:rPr>
-          <w:lang w:val="en-US"/>
-        </w:rPr>
         <w:t xml:space="preserve"> </w:t>
       </w:r>
       <w:proofErr w:type="spellStart"/>
@@ -4181,21 +4175,7 @@
         <w:rPr>
           <w:lang w:val="en-US"/>
         </w:rPr>
-        <w:t xml:space="preserve"> </w:t>
-      </w:r>
-      <w:proofErr w:type="gramStart"/>
-      <w:r>
-        <w:rPr>
-          <w:lang w:val="en-US"/>
-        </w:rPr>
-        <w:t>qt;`</w:t>
-      </w:r>
-      <w:proofErr w:type="gramEnd"/>
-      <w:r>
-        <w:rPr>
-          <w:lang w:val="en-US"/>
-        </w:rPr>
-        <w:t>;</w:t>
+        <w:t xml:space="preserve"> qt;`;</w:t>
       </w:r>
     </w:p>
     <w:p>
@@ -5485,7 +5465,23 @@
       </w:r>
       <w:proofErr w:type="spellEnd"/>
       <w:r>
-        <w:t xml:space="preserve"> · mbarbiero/SuperCIATA. Disponível em: &lt;https://github.com/mbarbiero/SuperCIATA/blob/main/PROJETO%20CIATA%20-%20MANUAL%20DO%20CADASTRO%20IMOBILI%C3%81RIO.pdf&gt;. Acesso em: 20 jul. 2025. </w:t>
+        <w:t xml:space="preserve"> · </w:t>
+      </w:r>
+      <w:proofErr w:type="spellStart"/>
+      <w:r>
+        <w:t>mbarbiero</w:t>
+      </w:r>
+      <w:proofErr w:type="spellEnd"/>
+      <w:r>
+        <w:t>/</w:t>
+      </w:r>
+      <w:proofErr w:type="spellStart"/>
+      <w:r>
+        <w:t>SuperCIATA</w:t>
+      </w:r>
+      <w:proofErr w:type="spellEnd"/>
+      <w:r>
+        <w:t xml:space="preserve">. Disponível em: &lt;https://github.com/mbarbiero/SuperCIATA/blob/main/PROJETO%20CIATA%20-%20MANUAL%20DO%20CADASTRO%20IMOBILI%C3%81RIO.pdf&gt;. Acesso em: 20 jul. 2025. </w:t>
       </w:r>
     </w:p>
     <w:p>
@@ -5810,33 +5806,8 @@
           <w:i/>
           <w:iCs/>
         </w:rPr>
-        <w:t xml:space="preserve"> for </w:t>
-      </w:r>
-      <w:proofErr w:type="spellStart"/>
-      <w:r>
-        <w:rPr>
-          <w:i/>
-          <w:iCs/>
-        </w:rPr>
-        <w:t>Information</w:t>
-      </w:r>
-      <w:proofErr w:type="spellEnd"/>
-      <w:r>
-        <w:rPr>
-          <w:i/>
-          <w:iCs/>
-        </w:rPr>
-        <w:t xml:space="preserve"> </w:t>
-      </w:r>
-      <w:proofErr w:type="spellStart"/>
-      <w:r>
-        <w:rPr>
-          <w:i/>
-          <w:iCs/>
-        </w:rPr>
-        <w:t>Interchange</w:t>
-      </w:r>
-      <w:proofErr w:type="spellEnd"/>
+        <w:t xml:space="preserve"> for Information Interchange</w:t>
+      </w:r>
       <w:r>
         <w:t>, ou Código Padrão Americano para o Intercâmbio de Informação) é um padrão de codificação de caracteres. Essencialmente, ela associa um número a cada caractere de texto</w:t>
       </w:r>

</xml_diff>